<commit_message>
avance y pdf - v1.1
</commit_message>
<xml_diff>
--- a/cuestionario_atajos_teclado.docx
+++ b/cuestionario_atajos_teclado.docx
@@ -6,6 +6,1580 @@
       <w:pPr>
         <w:pStyle w:val="Ttulo1"/>
       </w:pPr>
+      <w:r>
+        <w:t>Herramientas</w:t>
+      </w:r>
+    </w:p>
+    <w:p>
+      <w:pPr>
+        <w:pStyle w:val="Prrafodelista"/>
+        <w:numPr>
+          <w:ilvl w:val="0"/>
+          <w:numId w:val="2"/>
+        </w:numPr>
+      </w:pPr>
+      <w:r>
+        <w:t>¿</w:t>
+      </w:r>
+      <w:r>
+        <w:t>Herramienta de Nodos?</w:t>
+      </w:r>
+    </w:p>
+    <w:p>
+      <w:pPr>
+        <w:pStyle w:val="Prrafodelista"/>
+      </w:pPr>
+      <w:r>
+        <w:t xml:space="preserve">n </w:t>
+      </w:r>
+      <w:proofErr w:type="spellStart"/>
+      <w:r>
+        <w:t>ó</w:t>
+      </w:r>
+      <w:proofErr w:type="spellEnd"/>
+      <w:r>
+        <w:t xml:space="preserve"> F2</w:t>
+      </w:r>
+    </w:p>
+    <w:p>
+      <w:pPr>
+        <w:pStyle w:val="Prrafodelista"/>
+        <w:numPr>
+          <w:ilvl w:val="0"/>
+          <w:numId w:val="2"/>
+        </w:numPr>
+      </w:pPr>
+      <w:r>
+        <w:t>¿Herramienta de Construcción de formas?</w:t>
+      </w:r>
+    </w:p>
+    <w:p>
+      <w:pPr>
+        <w:pStyle w:val="Prrafodelista"/>
+      </w:pPr>
+      <w:r>
+        <w:t>x</w:t>
+      </w:r>
+    </w:p>
+    <w:p>
+      <w:pPr>
+        <w:pStyle w:val="Prrafodelista"/>
+        <w:numPr>
+          <w:ilvl w:val="0"/>
+          <w:numId w:val="2"/>
+        </w:numPr>
+      </w:pPr>
+      <w:r>
+        <w:t>¿Herramienta</w:t>
+      </w:r>
+      <w:r>
+        <w:t xml:space="preserve"> rectángulo?</w:t>
+      </w:r>
+    </w:p>
+    <w:p>
+      <w:pPr>
+        <w:pStyle w:val="Prrafodelista"/>
+      </w:pPr>
+      <w:r>
+        <w:t xml:space="preserve">r </w:t>
+      </w:r>
+      <w:proofErr w:type="spellStart"/>
+      <w:r>
+        <w:t>ó</w:t>
+      </w:r>
+      <w:proofErr w:type="spellEnd"/>
+      <w:r>
+        <w:t xml:space="preserve"> F4</w:t>
+      </w:r>
+    </w:p>
+    <w:p>
+      <w:pPr>
+        <w:pStyle w:val="Prrafodelista"/>
+        <w:numPr>
+          <w:ilvl w:val="0"/>
+          <w:numId w:val="2"/>
+        </w:numPr>
+      </w:pPr>
+      <w:r>
+        <w:t>¿</w:t>
+      </w:r>
+      <w:r>
+        <w:t>Herramienta elipse/arco?</w:t>
+      </w:r>
+    </w:p>
+    <w:p>
+      <w:pPr>
+        <w:pStyle w:val="Prrafodelista"/>
+      </w:pPr>
+      <w:proofErr w:type="spellStart"/>
+      <w:r>
+        <w:t>e</w:t>
+      </w:r>
+      <w:proofErr w:type="spellEnd"/>
+      <w:r>
+        <w:t xml:space="preserve"> </w:t>
+      </w:r>
+      <w:proofErr w:type="spellStart"/>
+      <w:r>
+        <w:t>ó</w:t>
+      </w:r>
+      <w:proofErr w:type="spellEnd"/>
+      <w:r>
+        <w:t xml:space="preserve"> F5</w:t>
+      </w:r>
+    </w:p>
+    <w:p>
+      <w:pPr>
+        <w:pStyle w:val="Prrafodelista"/>
+        <w:numPr>
+          <w:ilvl w:val="0"/>
+          <w:numId w:val="2"/>
+        </w:numPr>
+      </w:pPr>
+      <w:r>
+        <w:t>¿Herramienta estrella?</w:t>
+      </w:r>
+    </w:p>
+    <w:p>
+      <w:pPr>
+        <w:pStyle w:val="Prrafodelista"/>
+      </w:pPr>
+      <w:r>
+        <w:t xml:space="preserve">*  </w:t>
+      </w:r>
+      <w:proofErr w:type="spellStart"/>
+      <w:r>
+        <w:t>ó</w:t>
+      </w:r>
+      <w:proofErr w:type="spellEnd"/>
+      <w:r>
+        <w:t xml:space="preserve"> </w:t>
+      </w:r>
+      <w:proofErr w:type="spellStart"/>
+      <w:r>
+        <w:t>Mayús</w:t>
+      </w:r>
+      <w:proofErr w:type="spellEnd"/>
+      <w:r>
+        <w:t xml:space="preserve"> + F9</w:t>
+      </w:r>
+    </w:p>
+    <w:p>
+      <w:pPr>
+        <w:pStyle w:val="Prrafodelista"/>
+        <w:numPr>
+          <w:ilvl w:val="0"/>
+          <w:numId w:val="2"/>
+        </w:numPr>
+      </w:pPr>
+      <w:r>
+        <w:t>¿</w:t>
+      </w:r>
+      <w:r>
+        <w:t>Herramienta de Cajas 3D?</w:t>
+      </w:r>
+    </w:p>
+    <w:p>
+      <w:pPr>
+        <w:pStyle w:val="Prrafodelista"/>
+      </w:pPr>
+      <w:proofErr w:type="spellStart"/>
+      <w:r>
+        <w:t>Mayús</w:t>
+      </w:r>
+      <w:proofErr w:type="spellEnd"/>
+      <w:r>
+        <w:t xml:space="preserve"> + F4</w:t>
+      </w:r>
+    </w:p>
+    <w:p>
+      <w:pPr>
+        <w:pStyle w:val="Prrafodelista"/>
+        <w:numPr>
+          <w:ilvl w:val="0"/>
+          <w:numId w:val="2"/>
+        </w:numPr>
+      </w:pPr>
+      <w:r>
+        <w:t>¿Herramienta de espiral?</w:t>
+      </w:r>
+    </w:p>
+    <w:p>
+      <w:pPr>
+        <w:pStyle w:val="Prrafodelista"/>
+      </w:pPr>
+      <w:r>
+        <w:t xml:space="preserve">i </w:t>
+      </w:r>
+      <w:proofErr w:type="spellStart"/>
+      <w:r>
+        <w:t>ó</w:t>
+      </w:r>
+      <w:proofErr w:type="spellEnd"/>
+      <w:r>
+        <w:t xml:space="preserve"> F9</w:t>
+      </w:r>
+    </w:p>
+    <w:p>
+      <w:pPr>
+        <w:pStyle w:val="Prrafodelista"/>
+        <w:numPr>
+          <w:ilvl w:val="0"/>
+          <w:numId w:val="2"/>
+        </w:numPr>
+      </w:pPr>
+      <w:r>
+        <w:t>¿Herramienta de pluma (</w:t>
+      </w:r>
+      <w:proofErr w:type="spellStart"/>
+      <w:r>
+        <w:t>bézier</w:t>
+      </w:r>
+      <w:proofErr w:type="spellEnd"/>
+      <w:r>
+        <w:t>)?</w:t>
+      </w:r>
+    </w:p>
+    <w:p>
+      <w:pPr>
+        <w:pStyle w:val="Prrafodelista"/>
+      </w:pPr>
+      <w:r>
+        <w:t xml:space="preserve">b </w:t>
+      </w:r>
+      <w:proofErr w:type="spellStart"/>
+      <w:r>
+        <w:t>ó</w:t>
+      </w:r>
+      <w:proofErr w:type="spellEnd"/>
+      <w:r>
+        <w:t xml:space="preserve"> </w:t>
+      </w:r>
+      <w:proofErr w:type="spellStart"/>
+      <w:r>
+        <w:t>Mayús</w:t>
+      </w:r>
+      <w:proofErr w:type="spellEnd"/>
+      <w:r>
+        <w:t xml:space="preserve"> + F6</w:t>
+      </w:r>
+    </w:p>
+    <w:p>
+      <w:pPr>
+        <w:pStyle w:val="Prrafodelista"/>
+        <w:numPr>
+          <w:ilvl w:val="0"/>
+          <w:numId w:val="2"/>
+        </w:numPr>
+      </w:pPr>
+      <w:r>
+        <w:t>¿Herramienta de lápiz?</w:t>
+      </w:r>
+    </w:p>
+    <w:p>
+      <w:pPr>
+        <w:pStyle w:val="Prrafodelista"/>
+      </w:pPr>
+      <w:r>
+        <w:t xml:space="preserve">p </w:t>
+      </w:r>
+      <w:proofErr w:type="spellStart"/>
+      <w:r>
+        <w:t>ó</w:t>
+      </w:r>
+      <w:proofErr w:type="spellEnd"/>
+      <w:r>
+        <w:t xml:space="preserve"> F6</w:t>
+      </w:r>
+    </w:p>
+    <w:p>
+      <w:pPr>
+        <w:pStyle w:val="Prrafodelista"/>
+        <w:numPr>
+          <w:ilvl w:val="0"/>
+          <w:numId w:val="2"/>
+        </w:numPr>
+      </w:pPr>
+      <w:r>
+        <w:t>¿Herramienta de caligrafía?</w:t>
+      </w:r>
+    </w:p>
+    <w:p>
+      <w:pPr>
+        <w:pStyle w:val="Prrafodelista"/>
+      </w:pPr>
+      <w:r>
+        <w:t xml:space="preserve">c </w:t>
+      </w:r>
+      <w:proofErr w:type="spellStart"/>
+      <w:r>
+        <w:t>ó</w:t>
+      </w:r>
+      <w:proofErr w:type="spellEnd"/>
+      <w:r>
+        <w:t xml:space="preserve"> </w:t>
+      </w:r>
+      <w:proofErr w:type="spellStart"/>
+      <w:r>
+        <w:t>Ctrl</w:t>
+      </w:r>
+      <w:proofErr w:type="spellEnd"/>
+      <w:r>
+        <w:t xml:space="preserve"> + F1</w:t>
+      </w:r>
+    </w:p>
+    <w:p>
+      <w:pPr>
+        <w:pStyle w:val="Prrafodelista"/>
+        <w:numPr>
+          <w:ilvl w:val="0"/>
+          <w:numId w:val="2"/>
+        </w:numPr>
+      </w:pPr>
+      <w:r>
+        <w:t>¿Herramienta de texto?</w:t>
+      </w:r>
+    </w:p>
+    <w:p>
+      <w:pPr>
+        <w:pStyle w:val="Prrafodelista"/>
+      </w:pPr>
+      <w:r>
+        <w:t xml:space="preserve">t </w:t>
+      </w:r>
+      <w:proofErr w:type="spellStart"/>
+      <w:r>
+        <w:t>ó</w:t>
+      </w:r>
+      <w:proofErr w:type="spellEnd"/>
+      <w:r>
+        <w:t xml:space="preserve"> F8</w:t>
+      </w:r>
+    </w:p>
+    <w:p>
+      <w:pPr>
+        <w:pStyle w:val="Prrafodelista"/>
+        <w:numPr>
+          <w:ilvl w:val="0"/>
+          <w:numId w:val="2"/>
+        </w:numPr>
+      </w:pPr>
+      <w:r>
+        <w:t>¿Herramienta de degradado?</w:t>
+      </w:r>
+    </w:p>
+    <w:p>
+      <w:pPr>
+        <w:pStyle w:val="Prrafodelista"/>
+      </w:pPr>
+      <w:r>
+        <w:t xml:space="preserve">g </w:t>
+      </w:r>
+      <w:proofErr w:type="spellStart"/>
+      <w:r>
+        <w:t>ó</w:t>
+      </w:r>
+      <w:proofErr w:type="spellEnd"/>
+      <w:r>
+        <w:t xml:space="preserve"> </w:t>
+      </w:r>
+      <w:proofErr w:type="spellStart"/>
+      <w:r>
+        <w:t>Ctrl</w:t>
+      </w:r>
+      <w:proofErr w:type="spellEnd"/>
+      <w:r>
+        <w:t xml:space="preserve"> + F1</w:t>
+      </w:r>
+    </w:p>
+    <w:p>
+      <w:pPr>
+        <w:pStyle w:val="Prrafodelista"/>
+        <w:numPr>
+          <w:ilvl w:val="0"/>
+          <w:numId w:val="2"/>
+        </w:numPr>
+      </w:pPr>
+      <w:r>
+        <w:t>¿Herramienta de selección?</w:t>
+      </w:r>
+    </w:p>
+    <w:p>
+      <w:pPr>
+        <w:pStyle w:val="Prrafodelista"/>
+      </w:pPr>
+      <w:r>
+        <w:t xml:space="preserve">s </w:t>
+      </w:r>
+      <w:proofErr w:type="spellStart"/>
+      <w:r>
+        <w:t>ó</w:t>
+      </w:r>
+      <w:proofErr w:type="spellEnd"/>
+      <w:r>
+        <w:t xml:space="preserve"> F1</w:t>
+      </w:r>
+    </w:p>
+    <w:p>
+      <w:pPr>
+        <w:pStyle w:val="Prrafodelista"/>
+        <w:numPr>
+          <w:ilvl w:val="0"/>
+          <w:numId w:val="2"/>
+        </w:numPr>
+      </w:pPr>
+      <w:r>
+        <w:t>¿Herramienta de selección (temporal)?</w:t>
+      </w:r>
+    </w:p>
+    <w:p>
+      <w:pPr>
+        <w:pStyle w:val="Prrafodelista"/>
+      </w:pPr>
+      <w:r>
+        <w:t>Barra de espacio</w:t>
+      </w:r>
+    </w:p>
+    <w:p>
+      <w:pPr>
+        <w:pStyle w:val="Prrafodelista"/>
+        <w:numPr>
+          <w:ilvl w:val="0"/>
+          <w:numId w:val="2"/>
+        </w:numPr>
+      </w:pPr>
+      <w:r>
+        <w:t>¿Herramienta de gotero?</w:t>
+      </w:r>
+    </w:p>
+    <w:p>
+      <w:pPr>
+        <w:pStyle w:val="Prrafodelista"/>
+      </w:pPr>
+      <w:r>
+        <w:t xml:space="preserve">d </w:t>
+      </w:r>
+      <w:proofErr w:type="spellStart"/>
+      <w:r>
+        <w:t>ó</w:t>
+      </w:r>
+      <w:proofErr w:type="spellEnd"/>
+      <w:r>
+        <w:t xml:space="preserve"> F7</w:t>
+      </w:r>
+    </w:p>
+    <w:p>
+      <w:pPr>
+        <w:pStyle w:val="Prrafodelista"/>
+        <w:numPr>
+          <w:ilvl w:val="0"/>
+          <w:numId w:val="2"/>
+        </w:numPr>
+      </w:pPr>
+      <w:r>
+        <w:t>¿</w:t>
+      </w:r>
+      <w:r>
+        <w:t>Herramienta de cubo de pintura?</w:t>
+      </w:r>
+    </w:p>
+    <w:p>
+      <w:pPr>
+        <w:pStyle w:val="Prrafodelista"/>
+      </w:pPr>
+      <w:r>
+        <w:t xml:space="preserve">u </w:t>
+      </w:r>
+      <w:proofErr w:type="spellStart"/>
+      <w:r>
+        <w:t>ó</w:t>
+      </w:r>
+      <w:proofErr w:type="spellEnd"/>
+      <w:r>
+        <w:t xml:space="preserve"> </w:t>
+      </w:r>
+      <w:proofErr w:type="spellStart"/>
+      <w:r>
+        <w:t>Mayús</w:t>
+      </w:r>
+      <w:proofErr w:type="spellEnd"/>
+      <w:r>
+        <w:t xml:space="preserve"> + F7</w:t>
+      </w:r>
+    </w:p>
+    <w:p>
+      <w:pPr>
+        <w:pStyle w:val="Prrafodelista"/>
+        <w:numPr>
+          <w:ilvl w:val="0"/>
+          <w:numId w:val="2"/>
+        </w:numPr>
+      </w:pPr>
+      <w:r>
+        <w:t>¿Herramienta de retoques?</w:t>
+      </w:r>
+    </w:p>
+    <w:p>
+      <w:pPr>
+        <w:pStyle w:val="Prrafodelista"/>
+      </w:pPr>
+      <w:r>
+        <w:t xml:space="preserve">w </w:t>
+      </w:r>
+      <w:proofErr w:type="spellStart"/>
+      <w:r>
+        <w:t>ó</w:t>
+      </w:r>
+      <w:proofErr w:type="spellEnd"/>
+      <w:r>
+        <w:t xml:space="preserve"> </w:t>
+      </w:r>
+      <w:proofErr w:type="spellStart"/>
+      <w:r>
+        <w:t>Mayús</w:t>
+      </w:r>
+      <w:proofErr w:type="spellEnd"/>
+      <w:r>
+        <w:t xml:space="preserve"> + F2</w:t>
+      </w:r>
+    </w:p>
+    <w:p>
+      <w:pPr>
+        <w:pStyle w:val="Prrafodelista"/>
+        <w:numPr>
+          <w:ilvl w:val="0"/>
+          <w:numId w:val="2"/>
+        </w:numPr>
+      </w:pPr>
+      <w:r>
+        <w:t>¿Herramienta de Spray?</w:t>
+      </w:r>
+    </w:p>
+    <w:p>
+      <w:pPr>
+        <w:pStyle w:val="Prrafodelista"/>
+      </w:pPr>
+      <w:r>
+        <w:t xml:space="preserve">a </w:t>
+      </w:r>
+      <w:proofErr w:type="spellStart"/>
+      <w:r>
+        <w:t>ó</w:t>
+      </w:r>
+      <w:proofErr w:type="spellEnd"/>
+      <w:r>
+        <w:t xml:space="preserve"> </w:t>
+      </w:r>
+      <w:proofErr w:type="spellStart"/>
+      <w:r>
+        <w:t>Mayús</w:t>
+      </w:r>
+      <w:proofErr w:type="spellEnd"/>
+      <w:r>
+        <w:t xml:space="preserve"> + F3</w:t>
+      </w:r>
+    </w:p>
+    <w:p>
+      <w:pPr>
+        <w:pStyle w:val="Prrafodelista"/>
+        <w:numPr>
+          <w:ilvl w:val="0"/>
+          <w:numId w:val="2"/>
+        </w:numPr>
+      </w:pPr>
+      <w:r>
+        <w:t>¿Herramienta de borrador?</w:t>
+      </w:r>
+    </w:p>
+    <w:p>
+      <w:pPr>
+        <w:pStyle w:val="Prrafodelista"/>
+      </w:pPr>
+      <w:proofErr w:type="spellStart"/>
+      <w:r>
+        <w:t>Mayús</w:t>
+      </w:r>
+      <w:proofErr w:type="spellEnd"/>
+      <w:r>
+        <w:t xml:space="preserve"> + E</w:t>
+      </w:r>
+    </w:p>
+    <w:p>
+      <w:pPr>
+        <w:pStyle w:val="Prrafodelista"/>
+        <w:numPr>
+          <w:ilvl w:val="0"/>
+          <w:numId w:val="2"/>
+        </w:numPr>
+      </w:pPr>
+      <w:r>
+        <w:t>¿Herramienta de Conector?</w:t>
+      </w:r>
+    </w:p>
+    <w:p>
+      <w:pPr>
+        <w:pStyle w:val="Prrafodelista"/>
+      </w:pPr>
+      <w:r>
+        <w:lastRenderedPageBreak/>
+        <w:t xml:space="preserve">o </w:t>
+      </w:r>
+      <w:proofErr w:type="spellStart"/>
+      <w:r>
+        <w:t>ó</w:t>
+      </w:r>
+      <w:proofErr w:type="spellEnd"/>
+      <w:r>
+        <w:t xml:space="preserve"> </w:t>
+      </w:r>
+      <w:proofErr w:type="spellStart"/>
+      <w:r>
+        <w:t>Ctrl</w:t>
+      </w:r>
+      <w:proofErr w:type="spellEnd"/>
+      <w:r>
+        <w:t xml:space="preserve"> + F2</w:t>
+      </w:r>
+    </w:p>
+    <w:p/>
+    <w:p>
+      <w:pPr>
+        <w:pStyle w:val="Ttulo1"/>
+      </w:pPr>
+      <w:r>
+        <w:t>Diálogos</w:t>
+      </w:r>
+    </w:p>
+    <w:p>
+      <w:pPr>
+        <w:pStyle w:val="Prrafodelista"/>
+        <w:numPr>
+          <w:ilvl w:val="0"/>
+          <w:numId w:val="6"/>
+        </w:numPr>
+      </w:pPr>
+      <w:r>
+        <w:t>¿Diálogo Relleno y borde?</w:t>
+      </w:r>
+    </w:p>
+    <w:p>
+      <w:pPr>
+        <w:pStyle w:val="Prrafodelista"/>
+      </w:pPr>
+      <w:proofErr w:type="spellStart"/>
+      <w:r>
+        <w:t>Ctrl</w:t>
+      </w:r>
+      <w:proofErr w:type="spellEnd"/>
+      <w:r>
+        <w:t xml:space="preserve"> + </w:t>
+      </w:r>
+      <w:proofErr w:type="spellStart"/>
+      <w:r>
+        <w:t>Mayús</w:t>
+      </w:r>
+      <w:proofErr w:type="spellEnd"/>
+      <w:r>
+        <w:t xml:space="preserve"> + F</w:t>
+      </w:r>
+    </w:p>
+    <w:p>
+      <w:pPr>
+        <w:pStyle w:val="Prrafodelista"/>
+        <w:numPr>
+          <w:ilvl w:val="0"/>
+          <w:numId w:val="6"/>
+        </w:numPr>
+      </w:pPr>
+      <w:r>
+        <w:t>¿Diálogo Cartas de colores?</w:t>
+      </w:r>
+    </w:p>
+    <w:p>
+      <w:pPr>
+        <w:pStyle w:val="Prrafodelista"/>
+      </w:pPr>
+      <w:proofErr w:type="spellStart"/>
+      <w:r>
+        <w:t>Ctrl</w:t>
+      </w:r>
+      <w:proofErr w:type="spellEnd"/>
+      <w:r>
+        <w:t xml:space="preserve"> + </w:t>
+      </w:r>
+      <w:proofErr w:type="spellStart"/>
+      <w:r>
+        <w:t>Mayús</w:t>
+      </w:r>
+      <w:proofErr w:type="spellEnd"/>
+      <w:r>
+        <w:t xml:space="preserve"> + W</w:t>
+      </w:r>
+    </w:p>
+    <w:p>
+      <w:pPr>
+        <w:pStyle w:val="Prrafodelista"/>
+        <w:numPr>
+          <w:ilvl w:val="0"/>
+          <w:numId w:val="6"/>
+        </w:numPr>
+      </w:pPr>
+      <w:r>
+        <w:t>¿Diálogo Texto y tipografía?</w:t>
+      </w:r>
+    </w:p>
+    <w:p>
+      <w:pPr>
+        <w:pStyle w:val="Prrafodelista"/>
+      </w:pPr>
+      <w:proofErr w:type="spellStart"/>
+      <w:r>
+        <w:t>Ctrl</w:t>
+      </w:r>
+      <w:proofErr w:type="spellEnd"/>
+      <w:r>
+        <w:t xml:space="preserve"> + </w:t>
+      </w:r>
+      <w:proofErr w:type="spellStart"/>
+      <w:r>
+        <w:t>Mayús</w:t>
+      </w:r>
+      <w:proofErr w:type="spellEnd"/>
+      <w:r>
+        <w:t xml:space="preserve"> + T</w:t>
+      </w:r>
+    </w:p>
+    <w:p>
+      <w:pPr>
+        <w:pStyle w:val="Prrafodelista"/>
+        <w:numPr>
+          <w:ilvl w:val="0"/>
+          <w:numId w:val="6"/>
+        </w:numPr>
+      </w:pPr>
+      <w:r>
+        <w:t>¿Diálogo Transformaciones?</w:t>
+      </w:r>
+    </w:p>
+    <w:p>
+      <w:pPr>
+        <w:pStyle w:val="Prrafodelista"/>
+      </w:pPr>
+      <w:proofErr w:type="spellStart"/>
+      <w:r>
+        <w:t>Ctrl</w:t>
+      </w:r>
+      <w:proofErr w:type="spellEnd"/>
+      <w:r>
+        <w:t xml:space="preserve"> + </w:t>
+      </w:r>
+      <w:proofErr w:type="spellStart"/>
+      <w:r>
+        <w:t>Mayús</w:t>
+      </w:r>
+      <w:proofErr w:type="spellEnd"/>
+      <w:r>
+        <w:t xml:space="preserve"> + M</w:t>
+      </w:r>
+    </w:p>
+    <w:p>
+      <w:pPr>
+        <w:pStyle w:val="Prrafodelista"/>
+        <w:numPr>
+          <w:ilvl w:val="0"/>
+          <w:numId w:val="6"/>
+        </w:numPr>
+      </w:pPr>
+      <w:r>
+        <w:t>¿Diálogo Capas y objetos?</w:t>
+      </w:r>
+    </w:p>
+    <w:p>
+      <w:pPr>
+        <w:pStyle w:val="Prrafodelista"/>
+      </w:pPr>
+      <w:proofErr w:type="spellStart"/>
+      <w:r>
+        <w:t>Ctrl</w:t>
+      </w:r>
+      <w:proofErr w:type="spellEnd"/>
+      <w:r>
+        <w:t xml:space="preserve"> + </w:t>
+      </w:r>
+      <w:proofErr w:type="spellStart"/>
+      <w:r>
+        <w:t>Mayús</w:t>
+      </w:r>
+      <w:proofErr w:type="spellEnd"/>
+      <w:r>
+        <w:t xml:space="preserve"> + L</w:t>
+      </w:r>
+    </w:p>
+    <w:p>
+      <w:pPr>
+        <w:pStyle w:val="Prrafodelista"/>
+        <w:numPr>
+          <w:ilvl w:val="0"/>
+          <w:numId w:val="6"/>
+        </w:numPr>
+      </w:pPr>
+      <w:r>
+        <w:t>¿Diálogo Símbolos?</w:t>
+      </w:r>
+    </w:p>
+    <w:p>
+      <w:pPr>
+        <w:pStyle w:val="Prrafodelista"/>
+      </w:pPr>
+      <w:proofErr w:type="spellStart"/>
+      <w:r>
+        <w:t>Ctrl</w:t>
+      </w:r>
+      <w:proofErr w:type="spellEnd"/>
+      <w:r>
+        <w:t xml:space="preserve"> + </w:t>
+      </w:r>
+      <w:proofErr w:type="spellStart"/>
+      <w:r>
+        <w:t>Mayús</w:t>
+      </w:r>
+      <w:proofErr w:type="spellEnd"/>
+      <w:r>
+        <w:t xml:space="preserve"> + Y</w:t>
+      </w:r>
+    </w:p>
+    <w:p>
+      <w:pPr>
+        <w:pStyle w:val="Prrafodelista"/>
+        <w:numPr>
+          <w:ilvl w:val="0"/>
+          <w:numId w:val="6"/>
+        </w:numPr>
+      </w:pPr>
+      <w:r>
+        <w:t>¿Diálogo Efectos de trayecto?</w:t>
+      </w:r>
+    </w:p>
+    <w:p>
+      <w:pPr>
+        <w:pStyle w:val="Prrafodelista"/>
+      </w:pPr>
+      <w:proofErr w:type="spellStart"/>
+      <w:r>
+        <w:t>Ctrl</w:t>
+      </w:r>
+      <w:proofErr w:type="spellEnd"/>
+      <w:r>
+        <w:t xml:space="preserve"> + &amp;</w:t>
+      </w:r>
+    </w:p>
+    <w:p>
+      <w:pPr>
+        <w:pStyle w:val="Prrafodelista"/>
+        <w:numPr>
+          <w:ilvl w:val="0"/>
+          <w:numId w:val="6"/>
+        </w:numPr>
+      </w:pPr>
+      <w:r>
+        <w:t>¿Diálogo Alinear y distribuir?</w:t>
+      </w:r>
+    </w:p>
+    <w:p>
+      <w:pPr>
+        <w:pStyle w:val="Prrafodelista"/>
+      </w:pPr>
+      <w:proofErr w:type="spellStart"/>
+      <w:r>
+        <w:t>Ctrl</w:t>
+      </w:r>
+      <w:proofErr w:type="spellEnd"/>
+      <w:r>
+        <w:t xml:space="preserve"> + </w:t>
+      </w:r>
+      <w:proofErr w:type="spellStart"/>
+      <w:r>
+        <w:t>Mayús</w:t>
+      </w:r>
+      <w:proofErr w:type="spellEnd"/>
+      <w:r>
+        <w:t xml:space="preserve"> + A</w:t>
+      </w:r>
+    </w:p>
+    <w:p>
+      <w:pPr>
+        <w:pStyle w:val="Prrafodelista"/>
+        <w:numPr>
+          <w:ilvl w:val="0"/>
+          <w:numId w:val="6"/>
+        </w:numPr>
+      </w:pPr>
+      <w:r>
+        <w:t>¿Diálogo Propiedades del objeto?</w:t>
+      </w:r>
+    </w:p>
+    <w:p>
+      <w:pPr>
+        <w:pStyle w:val="Prrafodelista"/>
+      </w:pPr>
+      <w:proofErr w:type="spellStart"/>
+      <w:r>
+        <w:t>Ctrl</w:t>
+      </w:r>
+      <w:proofErr w:type="spellEnd"/>
+      <w:r>
+        <w:t xml:space="preserve"> + </w:t>
+      </w:r>
+      <w:proofErr w:type="spellStart"/>
+      <w:r>
+        <w:t>Mayús</w:t>
+      </w:r>
+      <w:proofErr w:type="spellEnd"/>
+      <w:r>
+        <w:t xml:space="preserve"> + O</w:t>
+      </w:r>
+    </w:p>
+    <w:p>
+      <w:pPr>
+        <w:pStyle w:val="Prrafodelista"/>
+        <w:numPr>
+          <w:ilvl w:val="0"/>
+          <w:numId w:val="6"/>
+        </w:numPr>
+      </w:pPr>
+      <w:r>
+        <w:t>¿Diálogo Historial de deshacer?</w:t>
+      </w:r>
+    </w:p>
+    <w:p>
+      <w:pPr>
+        <w:pStyle w:val="Prrafodelista"/>
+      </w:pPr>
+      <w:proofErr w:type="spellStart"/>
+      <w:r>
+        <w:t>Ctrl</w:t>
+      </w:r>
+      <w:proofErr w:type="spellEnd"/>
+      <w:r>
+        <w:t xml:space="preserve"> + </w:t>
+      </w:r>
+      <w:proofErr w:type="spellStart"/>
+      <w:r>
+        <w:t>Mayús</w:t>
+      </w:r>
+      <w:proofErr w:type="spellEnd"/>
+      <w:r>
+        <w:t xml:space="preserve"> + H</w:t>
+      </w:r>
+    </w:p>
+    <w:p>
+      <w:pPr>
+        <w:pStyle w:val="Prrafodelista"/>
+        <w:numPr>
+          <w:ilvl w:val="0"/>
+          <w:numId w:val="6"/>
+        </w:numPr>
+      </w:pPr>
+      <w:r>
+        <w:t>¿</w:t>
+      </w:r>
+      <w:r>
+        <w:t>Diálogo Editor de XML?</w:t>
+      </w:r>
+    </w:p>
+    <w:p>
+      <w:pPr>
+        <w:pStyle w:val="Prrafodelista"/>
+      </w:pPr>
+      <w:proofErr w:type="spellStart"/>
+      <w:r>
+        <w:t>Ctrl</w:t>
+      </w:r>
+      <w:proofErr w:type="spellEnd"/>
+      <w:r>
+        <w:t xml:space="preserve"> + </w:t>
+      </w:r>
+      <w:proofErr w:type="spellStart"/>
+      <w:r>
+        <w:t>Mayús</w:t>
+      </w:r>
+      <w:proofErr w:type="spellEnd"/>
+      <w:r>
+        <w:t xml:space="preserve"> + X</w:t>
+      </w:r>
+    </w:p>
+    <w:p>
+      <w:pPr>
+        <w:pStyle w:val="Prrafodelista"/>
+        <w:numPr>
+          <w:ilvl w:val="0"/>
+          <w:numId w:val="6"/>
+        </w:numPr>
+      </w:pPr>
+      <w:r>
+        <w:t>¿Diálogo Selectores y dialogo CSS?</w:t>
+      </w:r>
+    </w:p>
+    <w:p>
+      <w:pPr>
+        <w:pStyle w:val="Prrafodelista"/>
+      </w:pPr>
+      <w:proofErr w:type="spellStart"/>
+      <w:r>
+        <w:t>Ctrl</w:t>
+      </w:r>
+      <w:proofErr w:type="spellEnd"/>
+      <w:r>
+        <w:t xml:space="preserve"> + </w:t>
+      </w:r>
+      <w:proofErr w:type="spellStart"/>
+      <w:r>
+        <w:t>Mayús</w:t>
+      </w:r>
+      <w:proofErr w:type="spellEnd"/>
+      <w:r>
+        <w:t xml:space="preserve"> + Q</w:t>
+      </w:r>
+    </w:p>
+    <w:p>
+      <w:pPr>
+        <w:pStyle w:val="Prrafodelista"/>
+        <w:numPr>
+          <w:ilvl w:val="0"/>
+          <w:numId w:val="6"/>
+        </w:numPr>
+      </w:pPr>
+      <w:r>
+        <w:t>¿Diálogo Propiedades del documento?</w:t>
+      </w:r>
+    </w:p>
+    <w:p>
+      <w:pPr>
+        <w:pStyle w:val="Prrafodelista"/>
+      </w:pPr>
+      <w:proofErr w:type="spellStart"/>
+      <w:r>
+        <w:t>Ctrl</w:t>
+      </w:r>
+      <w:proofErr w:type="spellEnd"/>
+      <w:r>
+        <w:t xml:space="preserve"> + </w:t>
+      </w:r>
+      <w:proofErr w:type="spellStart"/>
+      <w:r>
+        <w:t>Mayús</w:t>
+      </w:r>
+      <w:proofErr w:type="spellEnd"/>
+      <w:r>
+        <w:t xml:space="preserve"> + D</w:t>
+      </w:r>
+    </w:p>
+    <w:p>
+      <w:pPr>
+        <w:pStyle w:val="Prrafodelista"/>
+        <w:numPr>
+          <w:ilvl w:val="0"/>
+          <w:numId w:val="6"/>
+        </w:numPr>
+      </w:pPr>
+      <w:r>
+        <w:t>¿Diálogo Preferencias de Inkscape?</w:t>
+      </w:r>
+    </w:p>
+    <w:p>
+      <w:pPr>
+        <w:pStyle w:val="Prrafodelista"/>
+      </w:pPr>
+      <w:proofErr w:type="spellStart"/>
+      <w:r>
+        <w:t>Ctrl</w:t>
+      </w:r>
+      <w:proofErr w:type="spellEnd"/>
+      <w:r>
+        <w:t xml:space="preserve"> + </w:t>
+      </w:r>
+      <w:proofErr w:type="spellStart"/>
+      <w:r>
+        <w:t>Mayús</w:t>
+      </w:r>
+      <w:proofErr w:type="spellEnd"/>
+      <w:r>
+        <w:t xml:space="preserve"> + P</w:t>
+      </w:r>
+    </w:p>
+    <w:p>
+      <w:pPr>
+        <w:pStyle w:val="Prrafodelista"/>
+        <w:numPr>
+          <w:ilvl w:val="0"/>
+          <w:numId w:val="6"/>
+        </w:numPr>
+      </w:pPr>
+      <w:r>
+        <w:t>¿Diálogo Exportar?</w:t>
+      </w:r>
+    </w:p>
+    <w:p>
+      <w:pPr>
+        <w:pStyle w:val="Prrafodelista"/>
+      </w:pPr>
+      <w:proofErr w:type="spellStart"/>
+      <w:r>
+        <w:t>Ctrl</w:t>
+      </w:r>
+      <w:proofErr w:type="spellEnd"/>
+      <w:r>
+        <w:t xml:space="preserve"> + </w:t>
+      </w:r>
+      <w:proofErr w:type="spellStart"/>
+      <w:r>
+        <w:t>Mayús</w:t>
+      </w:r>
+      <w:proofErr w:type="spellEnd"/>
+      <w:r>
+        <w:t xml:space="preserve"> + E</w:t>
+      </w:r>
+    </w:p>
+    <w:p>
+      <w:pPr>
+        <w:pStyle w:val="Prrafodelista"/>
+        <w:numPr>
+          <w:ilvl w:val="0"/>
+          <w:numId w:val="6"/>
+        </w:numPr>
+      </w:pPr>
+      <w:r>
+        <w:t>¿Diálogo Buscar/Reemplazar?</w:t>
+      </w:r>
+    </w:p>
+    <w:p>
+      <w:pPr>
+        <w:pStyle w:val="Prrafodelista"/>
+      </w:pPr>
+      <w:proofErr w:type="spellStart"/>
+      <w:r>
+        <w:t>Ctrl</w:t>
+      </w:r>
+      <w:proofErr w:type="spellEnd"/>
+      <w:r>
+        <w:t xml:space="preserve"> + F</w:t>
+      </w:r>
+    </w:p>
+    <w:p>
+      <w:pPr>
+        <w:pStyle w:val="Prrafodelista"/>
+        <w:numPr>
+          <w:ilvl w:val="0"/>
+          <w:numId w:val="6"/>
+        </w:numPr>
+      </w:pPr>
+      <w:r>
+        <w:t>¿Diálogo Vectorizar mapa de bits?</w:t>
+      </w:r>
+    </w:p>
+    <w:p>
+      <w:pPr>
+        <w:pStyle w:val="Prrafodelista"/>
+      </w:pPr>
+      <w:proofErr w:type="spellStart"/>
+      <w:r>
+        <w:t>Mayús</w:t>
+      </w:r>
+      <w:proofErr w:type="spellEnd"/>
+      <w:r>
+        <w:t xml:space="preserve"> + Alt + B</w:t>
+      </w:r>
+    </w:p>
+    <w:p>
+      <w:pPr>
+        <w:pStyle w:val="Prrafodelista"/>
+        <w:numPr>
+          <w:ilvl w:val="0"/>
+          <w:numId w:val="6"/>
+        </w:numPr>
+      </w:pPr>
+      <w:r>
+        <w:t>¿Diálogo Comprobar ortografía?</w:t>
+      </w:r>
+    </w:p>
+    <w:p>
+      <w:pPr>
+        <w:pStyle w:val="Prrafodelista"/>
+      </w:pPr>
+      <w:proofErr w:type="spellStart"/>
+      <w:r>
+        <w:t>Ctrl</w:t>
+      </w:r>
+      <w:proofErr w:type="spellEnd"/>
+      <w:r>
+        <w:t xml:space="preserve"> + Alt + K</w:t>
+      </w:r>
+    </w:p>
+    <w:p>
+      <w:pPr>
+        <w:pStyle w:val="Prrafodelista"/>
+        <w:numPr>
+          <w:ilvl w:val="0"/>
+          <w:numId w:val="6"/>
+        </w:numPr>
+      </w:pPr>
+      <w:r>
+        <w:lastRenderedPageBreak/>
+        <w:t>¿Conmutar diálogos?</w:t>
+      </w:r>
+    </w:p>
+    <w:p>
+      <w:pPr>
+        <w:pStyle w:val="Prrafodelista"/>
+      </w:pPr>
+      <w:r>
+        <w:t>F12 (oculta todas las ventanas)</w:t>
+      </w:r>
+    </w:p>
+    <w:p>
+      <w:pPr>
+        <w:pStyle w:val="Ttulo1"/>
+      </w:pPr>
+      <w:r>
+        <w:t>Dentro de una ventana de diálogo</w:t>
+      </w:r>
+    </w:p>
+    <w:p>
+      <w:pPr>
+        <w:pStyle w:val="Prrafodelista"/>
+        <w:numPr>
+          <w:ilvl w:val="0"/>
+          <w:numId w:val="7"/>
+        </w:numPr>
+      </w:pPr>
+      <w:r>
+        <w:t>¿Volver al lienzo?</w:t>
+      </w:r>
+    </w:p>
+    <w:p>
+      <w:pPr>
+        <w:pStyle w:val="Prrafodelista"/>
+      </w:pPr>
+      <w:proofErr w:type="spellStart"/>
+      <w:r>
+        <w:t>Esc</w:t>
+      </w:r>
+      <w:proofErr w:type="spellEnd"/>
+    </w:p>
+    <w:p>
+      <w:pPr>
+        <w:pStyle w:val="Prrafodelista"/>
+        <w:numPr>
+          <w:ilvl w:val="0"/>
+          <w:numId w:val="7"/>
+        </w:numPr>
+      </w:pPr>
+      <w:r>
+        <w:t>¿Cerrar el diálogo?</w:t>
+      </w:r>
+    </w:p>
+    <w:p>
+      <w:pPr>
+        <w:pStyle w:val="Prrafodelista"/>
+      </w:pPr>
+      <w:proofErr w:type="spellStart"/>
+      <w:r>
+        <w:t>Ctrl</w:t>
+      </w:r>
+      <w:proofErr w:type="spellEnd"/>
+      <w:r>
+        <w:t xml:space="preserve"> + F4 </w:t>
+      </w:r>
+      <w:proofErr w:type="spellStart"/>
+      <w:r>
+        <w:t>ó</w:t>
+      </w:r>
+      <w:proofErr w:type="spellEnd"/>
+      <w:r>
+        <w:t xml:space="preserve"> </w:t>
+      </w:r>
+      <w:proofErr w:type="spellStart"/>
+      <w:r>
+        <w:t>Ctrl</w:t>
+      </w:r>
+      <w:proofErr w:type="spellEnd"/>
+      <w:r>
+        <w:t xml:space="preserve"> + W</w:t>
+      </w:r>
+    </w:p>
+    <w:p>
+      <w:pPr>
+        <w:pStyle w:val="Prrafodelista"/>
+        <w:numPr>
+          <w:ilvl w:val="0"/>
+          <w:numId w:val="7"/>
+        </w:numPr>
+      </w:pPr>
+      <w:r>
+        <w:t>¿</w:t>
+      </w:r>
+      <w:r>
+        <w:t>Saltar al siguiente componente?</w:t>
+      </w:r>
+    </w:p>
+    <w:p>
+      <w:pPr>
+        <w:pStyle w:val="Prrafodelista"/>
+      </w:pPr>
+      <w:proofErr w:type="spellStart"/>
+      <w:r>
+        <w:t>Tab</w:t>
+      </w:r>
+      <w:proofErr w:type="spellEnd"/>
+    </w:p>
+    <w:p>
+      <w:pPr>
+        <w:pStyle w:val="Prrafodelista"/>
+        <w:numPr>
+          <w:ilvl w:val="0"/>
+          <w:numId w:val="7"/>
+        </w:numPr>
+      </w:pPr>
+      <w:r>
+        <w:t>¿Saltar al componente anterior?</w:t>
+      </w:r>
+    </w:p>
+    <w:p>
+      <w:pPr>
+        <w:pStyle w:val="Prrafodelista"/>
+      </w:pPr>
+      <w:proofErr w:type="spellStart"/>
+      <w:r>
+        <w:t>Mayús</w:t>
+      </w:r>
+      <w:proofErr w:type="spellEnd"/>
+      <w:r>
+        <w:t xml:space="preserve"> + </w:t>
+      </w:r>
+      <w:proofErr w:type="spellStart"/>
+      <w:r>
+        <w:t>Tab</w:t>
+      </w:r>
+      <w:proofErr w:type="spellEnd"/>
+    </w:p>
+    <w:p>
+      <w:pPr>
+        <w:pStyle w:val="Prrafodelista"/>
+        <w:numPr>
+          <w:ilvl w:val="0"/>
+          <w:numId w:val="7"/>
+        </w:numPr>
+      </w:pPr>
+      <w:r>
+        <w:t>¿Fijar el valor nuevo?</w:t>
+      </w:r>
+    </w:p>
+    <w:p>
+      <w:pPr>
+        <w:pStyle w:val="Prrafodelista"/>
+      </w:pPr>
+      <w:proofErr w:type="spellStart"/>
+      <w:r>
+        <w:t>Enter</w:t>
+      </w:r>
+      <w:proofErr w:type="spellEnd"/>
+    </w:p>
+    <w:p>
+      <w:pPr>
+        <w:pStyle w:val="Prrafodelista"/>
+        <w:numPr>
+          <w:ilvl w:val="0"/>
+          <w:numId w:val="7"/>
+        </w:numPr>
+      </w:pPr>
+      <w:r>
+        <w:t>¿Activa el botón o la lista actual?</w:t>
+      </w:r>
+    </w:p>
+    <w:p>
+      <w:pPr>
+        <w:pStyle w:val="Prrafodelista"/>
+      </w:pPr>
+      <w:r>
+        <w:t xml:space="preserve">Espacio </w:t>
+      </w:r>
+      <w:proofErr w:type="spellStart"/>
+      <w:r>
+        <w:t>ó</w:t>
+      </w:r>
+      <w:proofErr w:type="spellEnd"/>
+      <w:r>
+        <w:t xml:space="preserve"> </w:t>
+      </w:r>
+      <w:proofErr w:type="spellStart"/>
+      <w:r>
+        <w:t>Enter</w:t>
+      </w:r>
+      <w:proofErr w:type="spellEnd"/>
+    </w:p>
+    <w:p>
+      <w:pPr>
+        <w:pStyle w:val="Prrafodelista"/>
+        <w:numPr>
+          <w:ilvl w:val="0"/>
+          <w:numId w:val="7"/>
+        </w:numPr>
+      </w:pPr>
+      <w:r>
+        <w:t>¿En un diálogo con varías ventanas, se mueve de una pestaña a otra?</w:t>
+      </w:r>
+    </w:p>
+    <w:p>
+      <w:pPr>
+        <w:pStyle w:val="Prrafodelista"/>
+      </w:pPr>
+      <w:proofErr w:type="spellStart"/>
+      <w:r>
+        <w:t>Ctrl</w:t>
+      </w:r>
+      <w:proofErr w:type="spellEnd"/>
+      <w:r>
+        <w:t xml:space="preserve"> + </w:t>
+      </w:r>
+      <w:proofErr w:type="spellStart"/>
+      <w:r>
+        <w:t>RePag</w:t>
+      </w:r>
+      <w:proofErr w:type="spellEnd"/>
+      <w:r>
+        <w:t xml:space="preserve"> </w:t>
+      </w:r>
+      <w:proofErr w:type="spellStart"/>
+      <w:r>
+        <w:t>ó</w:t>
+      </w:r>
+      <w:proofErr w:type="spellEnd"/>
+      <w:r>
+        <w:t xml:space="preserve"> </w:t>
+      </w:r>
+      <w:proofErr w:type="spellStart"/>
+      <w:r>
+        <w:t>Ctrl</w:t>
+      </w:r>
+      <w:proofErr w:type="spellEnd"/>
+      <w:r>
+        <w:t xml:space="preserve"> + </w:t>
+      </w:r>
+      <w:proofErr w:type="spellStart"/>
+      <w:r>
+        <w:t>AvPag</w:t>
+      </w:r>
+      <w:proofErr w:type="spellEnd"/>
+    </w:p>
+    <w:p>
+      <w:pPr>
+        <w:pStyle w:val="Prrafodelista"/>
+        <w:numPr>
+          <w:ilvl w:val="0"/>
+          <w:numId w:val="7"/>
+        </w:numPr>
+      </w:pPr>
+      <w:r>
+        <w:t>¿Abre un campo de búsqueda en un diálogo con una lista?</w:t>
+      </w:r>
+    </w:p>
+    <w:p>
+      <w:pPr>
+        <w:pStyle w:val="Prrafodelista"/>
+      </w:pPr>
+      <w:proofErr w:type="spellStart"/>
+      <w:r>
+        <w:t>Ctrl</w:t>
+      </w:r>
+      <w:proofErr w:type="spellEnd"/>
+      <w:r>
+        <w:t xml:space="preserve"> + F</w:t>
+      </w:r>
+    </w:p>
+    <w:p/>
+    <w:p>
+      <w:pPr>
+        <w:pStyle w:val="Ttulo1"/>
+      </w:pPr>
+      <w:r>
+        <w:t>Editor XML</w:t>
+      </w:r>
+    </w:p>
+    <w:p>
+      <w:pPr>
+        <w:pStyle w:val="Prrafodelista"/>
+        <w:numPr>
+          <w:ilvl w:val="0"/>
+          <w:numId w:val="8"/>
+        </w:numPr>
+      </w:pPr>
+      <w:r>
+        <w:t xml:space="preserve">¿Expandir todos los nodos y </w:t>
+      </w:r>
+      <w:proofErr w:type="spellStart"/>
+      <w:r>
+        <w:t>subnodos</w:t>
+      </w:r>
+      <w:proofErr w:type="spellEnd"/>
+      <w:r>
+        <w:t xml:space="preserve"> del elemento seleccionado?</w:t>
+      </w:r>
+    </w:p>
+    <w:p>
+      <w:pPr>
+        <w:pStyle w:val="Prrafodelista"/>
+      </w:pPr>
+      <w:r>
+        <w:t>*</w:t>
+      </w:r>
+    </w:p>
+    <w:p>
+      <w:pPr>
+        <w:pStyle w:val="Prrafodelista"/>
+        <w:numPr>
+          <w:ilvl w:val="0"/>
+          <w:numId w:val="8"/>
+        </w:numPr>
+      </w:pPr>
+      <w:r>
+        <w:t>¿Expandir nodos directos del elemento seleccionado?</w:t>
+      </w:r>
+    </w:p>
+    <w:p>
+      <w:pPr>
+        <w:pStyle w:val="Prrafodelista"/>
+      </w:pPr>
+      <w:r>
+        <w:t xml:space="preserve">+ </w:t>
+      </w:r>
+      <w:proofErr w:type="spellStart"/>
+      <w:r>
+        <w:t>ó</w:t>
+      </w:r>
+      <w:proofErr w:type="spellEnd"/>
+      <w:r>
+        <w:t xml:space="preserve"> </w:t>
+      </w:r>
+      <w:proofErr w:type="spellStart"/>
+      <w:r>
+        <w:t>Mayús</w:t>
+      </w:r>
+      <w:proofErr w:type="spellEnd"/>
+      <w:r>
+        <w:t xml:space="preserve"> + flecha derecha</w:t>
+      </w:r>
+    </w:p>
+    <w:p>
+      <w:pPr>
+        <w:pStyle w:val="Prrafodelista"/>
+        <w:numPr>
+          <w:ilvl w:val="0"/>
+          <w:numId w:val="8"/>
+        </w:numPr>
+      </w:pPr>
+      <w:r>
+        <w:t>¿</w:t>
+      </w:r>
     </w:p>
     <w:sectPr>
       <w:pgSz w:w="12240" w:h="15840"/>
@@ -15,6 +1589,771 @@
     </w:sectPr>
   </w:body>
 </w:document>
+</file>
+
+<file path=word/numbering.xml><?xml version="1.0" encoding="utf-8"?>
+<w:numbering xmlns:wpc="http://schemas.microsoft.com/office/word/2010/wordprocessingCanvas" xmlns:cx="http://schemas.microsoft.com/office/drawing/2014/chartex" xmlns:cx1="http://schemas.microsoft.com/office/drawing/2015/9/8/chartex" xmlns:cx2="http://schemas.microsoft.com/office/drawing/2015/10/21/chartex" xmlns:cx3="http://schemas.microsoft.com/office/drawing/2016/5/9/chartex" xmlns:cx4="http://schemas.microsoft.com/office/drawing/2016/5/10/chartex" xmlns:cx5="http://schemas.microsoft.com/office/drawing/2016/5/11/chartex" xmlns:cx6="http://schemas.microsoft.com/office/drawing/2016/5/12/chartex" xmlns:cx7="http://schemas.microsoft.com/office/drawing/2016/5/13/chartex" xmlns:cx8="http://schemas.microsoft.com/office/drawing/2016/5/14/chartex" xmlns:mc="http://schemas.openxmlformats.org/markup-compatibility/2006" xmlns:aink="http://schemas.microsoft.com/office/drawing/2016/ink" xmlns:am3d="http://schemas.microsoft.com/office/drawing/2017/model3d" xmlns:o="urn:schemas-microsoft-com:office:office" xmlns:oel="http://schemas.microsoft.com/office/2019/extlst" xmlns:r="http://schemas.openxmlformats.org/officeDocument/2006/relationships" xmlns:m="http://schemas.openxmlformats.org/officeDocument/2006/math" xmlns:v="urn:schemas-microsoft-com:vml" xmlns:wp14="http://schemas.microsoft.com/office/word/2010/wordprocessingDrawing" xmlns:wp="http://schemas.openxmlformats.org/drawingml/2006/wordprocessingDrawing" xmlns:w10="urn:schemas-microsoft-com:office:word" xmlns:w="http://schemas.openxmlformats.org/wordprocessingml/2006/main" xmlns:w14="http://schemas.microsoft.com/office/word/2010/wordml" xmlns:w15="http://schemas.microsoft.com/office/word/2012/wordml" xmlns:w16cex="http://schemas.microsoft.com/office/word/2018/wordml/cex" xmlns:w16cid="http://schemas.microsoft.com/office/word/2016/wordml/cid" xmlns:w16="http://schemas.microsoft.com/office/word/2018/wordml" xmlns:w16sdtdh="http://schemas.microsoft.com/office/word/2020/wordml/sdtdatahash" xmlns:w16se="http://schemas.microsoft.com/office/word/2015/wordml/symex" xmlns:wpg="http://schemas.microsoft.com/office/word/2010/wordprocessingGroup" xmlns:wpi="http://schemas.microsoft.com/office/word/2010/wordprocessingInk" xmlns:wne="http://schemas.microsoft.com/office/word/2006/wordml" xmlns:wps="http://schemas.microsoft.com/office/word/2010/wordprocessingShape" mc:Ignorable="w14 w15 w16se w16cid w16 w16cex w16sdtdh wp14">
+  <w:abstractNum w:abstractNumId="0" w15:restartNumberingAfterBreak="0">
+    <w:nsid w:val="1EC35470"/>
+    <w:multiLevelType w:val="hybridMultilevel"/>
+    <w:tmpl w:val="1BF01FD6"/>
+    <w:lvl w:ilvl="0" w:tplc="0409000F">
+      <w:start w:val="1"/>
+      <w:numFmt w:val="decimal"/>
+      <w:lvlText w:val="%1."/>
+      <w:lvlJc w:val="left"/>
+      <w:pPr>
+        <w:ind w:left="720" w:hanging="360"/>
+      </w:pPr>
+      <w:rPr>
+        <w:rFonts w:hint="default"/>
+      </w:rPr>
+    </w:lvl>
+    <w:lvl w:ilvl="1" w:tplc="04090019" w:tentative="1">
+      <w:start w:val="1"/>
+      <w:numFmt w:val="lowerLetter"/>
+      <w:lvlText w:val="%2."/>
+      <w:lvlJc w:val="left"/>
+      <w:pPr>
+        <w:ind w:left="1440" w:hanging="360"/>
+      </w:pPr>
+    </w:lvl>
+    <w:lvl w:ilvl="2" w:tplc="0409001B" w:tentative="1">
+      <w:start w:val="1"/>
+      <w:numFmt w:val="lowerRoman"/>
+      <w:lvlText w:val="%3."/>
+      <w:lvlJc w:val="right"/>
+      <w:pPr>
+        <w:ind w:left="2160" w:hanging="180"/>
+      </w:pPr>
+    </w:lvl>
+    <w:lvl w:ilvl="3" w:tplc="0409000F" w:tentative="1">
+      <w:start w:val="1"/>
+      <w:numFmt w:val="decimal"/>
+      <w:lvlText w:val="%4."/>
+      <w:lvlJc w:val="left"/>
+      <w:pPr>
+        <w:ind w:left="2880" w:hanging="360"/>
+      </w:pPr>
+    </w:lvl>
+    <w:lvl w:ilvl="4" w:tplc="04090019" w:tentative="1">
+      <w:start w:val="1"/>
+      <w:numFmt w:val="lowerLetter"/>
+      <w:lvlText w:val="%5."/>
+      <w:lvlJc w:val="left"/>
+      <w:pPr>
+        <w:ind w:left="3600" w:hanging="360"/>
+      </w:pPr>
+    </w:lvl>
+    <w:lvl w:ilvl="5" w:tplc="0409001B" w:tentative="1">
+      <w:start w:val="1"/>
+      <w:numFmt w:val="lowerRoman"/>
+      <w:lvlText w:val="%6."/>
+      <w:lvlJc w:val="right"/>
+      <w:pPr>
+        <w:ind w:left="4320" w:hanging="180"/>
+      </w:pPr>
+    </w:lvl>
+    <w:lvl w:ilvl="6" w:tplc="0409000F" w:tentative="1">
+      <w:start w:val="1"/>
+      <w:numFmt w:val="decimal"/>
+      <w:lvlText w:val="%7."/>
+      <w:lvlJc w:val="left"/>
+      <w:pPr>
+        <w:ind w:left="5040" w:hanging="360"/>
+      </w:pPr>
+    </w:lvl>
+    <w:lvl w:ilvl="7" w:tplc="04090019" w:tentative="1">
+      <w:start w:val="1"/>
+      <w:numFmt w:val="lowerLetter"/>
+      <w:lvlText w:val="%8."/>
+      <w:lvlJc w:val="left"/>
+      <w:pPr>
+        <w:ind w:left="5760" w:hanging="360"/>
+      </w:pPr>
+    </w:lvl>
+    <w:lvl w:ilvl="8" w:tplc="0409001B" w:tentative="1">
+      <w:start w:val="1"/>
+      <w:numFmt w:val="lowerRoman"/>
+      <w:lvlText w:val="%9."/>
+      <w:lvlJc w:val="right"/>
+      <w:pPr>
+        <w:ind w:left="6480" w:hanging="180"/>
+      </w:pPr>
+    </w:lvl>
+  </w:abstractNum>
+  <w:abstractNum w:abstractNumId="1" w15:restartNumberingAfterBreak="0">
+    <w:nsid w:val="24144A9D"/>
+    <w:multiLevelType w:val="hybridMultilevel"/>
+    <w:tmpl w:val="FBA48A62"/>
+    <w:lvl w:ilvl="0" w:tplc="058C0C8E">
+      <w:start w:val="18"/>
+      <w:numFmt w:val="upperLetter"/>
+      <w:lvlText w:val="%1."/>
+      <w:lvlJc w:val="left"/>
+      <w:pPr>
+        <w:ind w:left="1080" w:hanging="360"/>
+      </w:pPr>
+      <w:rPr>
+        <w:rFonts w:hint="default"/>
+      </w:rPr>
+    </w:lvl>
+    <w:lvl w:ilvl="1" w:tplc="04090019" w:tentative="1">
+      <w:start w:val="1"/>
+      <w:numFmt w:val="lowerLetter"/>
+      <w:lvlText w:val="%2."/>
+      <w:lvlJc w:val="left"/>
+      <w:pPr>
+        <w:ind w:left="1800" w:hanging="360"/>
+      </w:pPr>
+    </w:lvl>
+    <w:lvl w:ilvl="2" w:tplc="0409001B" w:tentative="1">
+      <w:start w:val="1"/>
+      <w:numFmt w:val="lowerRoman"/>
+      <w:lvlText w:val="%3."/>
+      <w:lvlJc w:val="right"/>
+      <w:pPr>
+        <w:ind w:left="2520" w:hanging="180"/>
+      </w:pPr>
+    </w:lvl>
+    <w:lvl w:ilvl="3" w:tplc="0409000F" w:tentative="1">
+      <w:start w:val="1"/>
+      <w:numFmt w:val="decimal"/>
+      <w:lvlText w:val="%4."/>
+      <w:lvlJc w:val="left"/>
+      <w:pPr>
+        <w:ind w:left="3240" w:hanging="360"/>
+      </w:pPr>
+    </w:lvl>
+    <w:lvl w:ilvl="4" w:tplc="04090019" w:tentative="1">
+      <w:start w:val="1"/>
+      <w:numFmt w:val="lowerLetter"/>
+      <w:lvlText w:val="%5."/>
+      <w:lvlJc w:val="left"/>
+      <w:pPr>
+        <w:ind w:left="3960" w:hanging="360"/>
+      </w:pPr>
+    </w:lvl>
+    <w:lvl w:ilvl="5" w:tplc="0409001B" w:tentative="1">
+      <w:start w:val="1"/>
+      <w:numFmt w:val="lowerRoman"/>
+      <w:lvlText w:val="%6."/>
+      <w:lvlJc w:val="right"/>
+      <w:pPr>
+        <w:ind w:left="4680" w:hanging="180"/>
+      </w:pPr>
+    </w:lvl>
+    <w:lvl w:ilvl="6" w:tplc="0409000F" w:tentative="1">
+      <w:start w:val="1"/>
+      <w:numFmt w:val="decimal"/>
+      <w:lvlText w:val="%7."/>
+      <w:lvlJc w:val="left"/>
+      <w:pPr>
+        <w:ind w:left="5400" w:hanging="360"/>
+      </w:pPr>
+    </w:lvl>
+    <w:lvl w:ilvl="7" w:tplc="04090019" w:tentative="1">
+      <w:start w:val="1"/>
+      <w:numFmt w:val="lowerLetter"/>
+      <w:lvlText w:val="%8."/>
+      <w:lvlJc w:val="left"/>
+      <w:pPr>
+        <w:ind w:left="6120" w:hanging="360"/>
+      </w:pPr>
+    </w:lvl>
+    <w:lvl w:ilvl="8" w:tplc="0409001B" w:tentative="1">
+      <w:start w:val="1"/>
+      <w:numFmt w:val="lowerRoman"/>
+      <w:lvlText w:val="%9."/>
+      <w:lvlJc w:val="right"/>
+      <w:pPr>
+        <w:ind w:left="6840" w:hanging="180"/>
+      </w:pPr>
+    </w:lvl>
+  </w:abstractNum>
+  <w:abstractNum w:abstractNumId="2" w15:restartNumberingAfterBreak="0">
+    <w:nsid w:val="46EB610A"/>
+    <w:multiLevelType w:val="hybridMultilevel"/>
+    <w:tmpl w:val="5448B798"/>
+    <w:lvl w:ilvl="0" w:tplc="0409000F">
+      <w:start w:val="1"/>
+      <w:numFmt w:val="decimal"/>
+      <w:lvlText w:val="%1."/>
+      <w:lvlJc w:val="left"/>
+      <w:pPr>
+        <w:ind w:left="720" w:hanging="360"/>
+      </w:pPr>
+      <w:rPr>
+        <w:rFonts w:hint="default"/>
+      </w:rPr>
+    </w:lvl>
+    <w:lvl w:ilvl="1" w:tplc="04090019" w:tentative="1">
+      <w:start w:val="1"/>
+      <w:numFmt w:val="lowerLetter"/>
+      <w:lvlText w:val="%2."/>
+      <w:lvlJc w:val="left"/>
+      <w:pPr>
+        <w:ind w:left="1440" w:hanging="360"/>
+      </w:pPr>
+    </w:lvl>
+    <w:lvl w:ilvl="2" w:tplc="0409001B" w:tentative="1">
+      <w:start w:val="1"/>
+      <w:numFmt w:val="lowerRoman"/>
+      <w:lvlText w:val="%3."/>
+      <w:lvlJc w:val="right"/>
+      <w:pPr>
+        <w:ind w:left="2160" w:hanging="180"/>
+      </w:pPr>
+    </w:lvl>
+    <w:lvl w:ilvl="3" w:tplc="0409000F" w:tentative="1">
+      <w:start w:val="1"/>
+      <w:numFmt w:val="decimal"/>
+      <w:lvlText w:val="%4."/>
+      <w:lvlJc w:val="left"/>
+      <w:pPr>
+        <w:ind w:left="2880" w:hanging="360"/>
+      </w:pPr>
+    </w:lvl>
+    <w:lvl w:ilvl="4" w:tplc="04090019" w:tentative="1">
+      <w:start w:val="1"/>
+      <w:numFmt w:val="lowerLetter"/>
+      <w:lvlText w:val="%5."/>
+      <w:lvlJc w:val="left"/>
+      <w:pPr>
+        <w:ind w:left="3600" w:hanging="360"/>
+      </w:pPr>
+    </w:lvl>
+    <w:lvl w:ilvl="5" w:tplc="0409001B" w:tentative="1">
+      <w:start w:val="1"/>
+      <w:numFmt w:val="lowerRoman"/>
+      <w:lvlText w:val="%6."/>
+      <w:lvlJc w:val="right"/>
+      <w:pPr>
+        <w:ind w:left="4320" w:hanging="180"/>
+      </w:pPr>
+    </w:lvl>
+    <w:lvl w:ilvl="6" w:tplc="0409000F" w:tentative="1">
+      <w:start w:val="1"/>
+      <w:numFmt w:val="decimal"/>
+      <w:lvlText w:val="%7."/>
+      <w:lvlJc w:val="left"/>
+      <w:pPr>
+        <w:ind w:left="5040" w:hanging="360"/>
+      </w:pPr>
+    </w:lvl>
+    <w:lvl w:ilvl="7" w:tplc="04090019" w:tentative="1">
+      <w:start w:val="1"/>
+      <w:numFmt w:val="lowerLetter"/>
+      <w:lvlText w:val="%8."/>
+      <w:lvlJc w:val="left"/>
+      <w:pPr>
+        <w:ind w:left="5760" w:hanging="360"/>
+      </w:pPr>
+    </w:lvl>
+    <w:lvl w:ilvl="8" w:tplc="0409001B" w:tentative="1">
+      <w:start w:val="1"/>
+      <w:numFmt w:val="lowerRoman"/>
+      <w:lvlText w:val="%9."/>
+      <w:lvlJc w:val="right"/>
+      <w:pPr>
+        <w:ind w:left="6480" w:hanging="180"/>
+      </w:pPr>
+    </w:lvl>
+  </w:abstractNum>
+  <w:abstractNum w:abstractNumId="3" w15:restartNumberingAfterBreak="0">
+    <w:nsid w:val="4D894DB3"/>
+    <w:multiLevelType w:val="hybridMultilevel"/>
+    <w:tmpl w:val="C57E2B6C"/>
+    <w:lvl w:ilvl="0" w:tplc="0409000F">
+      <w:start w:val="1"/>
+      <w:numFmt w:val="decimal"/>
+      <w:lvlText w:val="%1."/>
+      <w:lvlJc w:val="left"/>
+      <w:pPr>
+        <w:ind w:left="720" w:hanging="360"/>
+      </w:pPr>
+      <w:rPr>
+        <w:rFonts w:hint="default"/>
+      </w:rPr>
+    </w:lvl>
+    <w:lvl w:ilvl="1" w:tplc="04090019" w:tentative="1">
+      <w:start w:val="1"/>
+      <w:numFmt w:val="lowerLetter"/>
+      <w:lvlText w:val="%2."/>
+      <w:lvlJc w:val="left"/>
+      <w:pPr>
+        <w:ind w:left="1440" w:hanging="360"/>
+      </w:pPr>
+    </w:lvl>
+    <w:lvl w:ilvl="2" w:tplc="0409001B" w:tentative="1">
+      <w:start w:val="1"/>
+      <w:numFmt w:val="lowerRoman"/>
+      <w:lvlText w:val="%3."/>
+      <w:lvlJc w:val="right"/>
+      <w:pPr>
+        <w:ind w:left="2160" w:hanging="180"/>
+      </w:pPr>
+    </w:lvl>
+    <w:lvl w:ilvl="3" w:tplc="0409000F" w:tentative="1">
+      <w:start w:val="1"/>
+      <w:numFmt w:val="decimal"/>
+      <w:lvlText w:val="%4."/>
+      <w:lvlJc w:val="left"/>
+      <w:pPr>
+        <w:ind w:left="2880" w:hanging="360"/>
+      </w:pPr>
+    </w:lvl>
+    <w:lvl w:ilvl="4" w:tplc="04090019" w:tentative="1">
+      <w:start w:val="1"/>
+      <w:numFmt w:val="lowerLetter"/>
+      <w:lvlText w:val="%5."/>
+      <w:lvlJc w:val="left"/>
+      <w:pPr>
+        <w:ind w:left="3600" w:hanging="360"/>
+      </w:pPr>
+    </w:lvl>
+    <w:lvl w:ilvl="5" w:tplc="0409001B" w:tentative="1">
+      <w:start w:val="1"/>
+      <w:numFmt w:val="lowerRoman"/>
+      <w:lvlText w:val="%6."/>
+      <w:lvlJc w:val="right"/>
+      <w:pPr>
+        <w:ind w:left="4320" w:hanging="180"/>
+      </w:pPr>
+    </w:lvl>
+    <w:lvl w:ilvl="6" w:tplc="0409000F" w:tentative="1">
+      <w:start w:val="1"/>
+      <w:numFmt w:val="decimal"/>
+      <w:lvlText w:val="%7."/>
+      <w:lvlJc w:val="left"/>
+      <w:pPr>
+        <w:ind w:left="5040" w:hanging="360"/>
+      </w:pPr>
+    </w:lvl>
+    <w:lvl w:ilvl="7" w:tplc="04090019" w:tentative="1">
+      <w:start w:val="1"/>
+      <w:numFmt w:val="lowerLetter"/>
+      <w:lvlText w:val="%8."/>
+      <w:lvlJc w:val="left"/>
+      <w:pPr>
+        <w:ind w:left="5760" w:hanging="360"/>
+      </w:pPr>
+    </w:lvl>
+    <w:lvl w:ilvl="8" w:tplc="0409001B" w:tentative="1">
+      <w:start w:val="1"/>
+      <w:numFmt w:val="lowerRoman"/>
+      <w:lvlText w:val="%9."/>
+      <w:lvlJc w:val="right"/>
+      <w:pPr>
+        <w:ind w:left="6480" w:hanging="180"/>
+      </w:pPr>
+    </w:lvl>
+  </w:abstractNum>
+  <w:abstractNum w:abstractNumId="4" w15:restartNumberingAfterBreak="0">
+    <w:nsid w:val="50175BAB"/>
+    <w:multiLevelType w:val="hybridMultilevel"/>
+    <w:tmpl w:val="A9EAE122"/>
+    <w:lvl w:ilvl="0" w:tplc="0409000F">
+      <w:start w:val="1"/>
+      <w:numFmt w:val="decimal"/>
+      <w:lvlText w:val="%1."/>
+      <w:lvlJc w:val="left"/>
+      <w:pPr>
+        <w:ind w:left="720" w:hanging="360"/>
+      </w:pPr>
+      <w:rPr>
+        <w:rFonts w:hint="default"/>
+      </w:rPr>
+    </w:lvl>
+    <w:lvl w:ilvl="1" w:tplc="04090019" w:tentative="1">
+      <w:start w:val="1"/>
+      <w:numFmt w:val="lowerLetter"/>
+      <w:lvlText w:val="%2."/>
+      <w:lvlJc w:val="left"/>
+      <w:pPr>
+        <w:ind w:left="1440" w:hanging="360"/>
+      </w:pPr>
+    </w:lvl>
+    <w:lvl w:ilvl="2" w:tplc="0409001B" w:tentative="1">
+      <w:start w:val="1"/>
+      <w:numFmt w:val="lowerRoman"/>
+      <w:lvlText w:val="%3."/>
+      <w:lvlJc w:val="right"/>
+      <w:pPr>
+        <w:ind w:left="2160" w:hanging="180"/>
+      </w:pPr>
+    </w:lvl>
+    <w:lvl w:ilvl="3" w:tplc="0409000F" w:tentative="1">
+      <w:start w:val="1"/>
+      <w:numFmt w:val="decimal"/>
+      <w:lvlText w:val="%4."/>
+      <w:lvlJc w:val="left"/>
+      <w:pPr>
+        <w:ind w:left="2880" w:hanging="360"/>
+      </w:pPr>
+    </w:lvl>
+    <w:lvl w:ilvl="4" w:tplc="04090019" w:tentative="1">
+      <w:start w:val="1"/>
+      <w:numFmt w:val="lowerLetter"/>
+      <w:lvlText w:val="%5."/>
+      <w:lvlJc w:val="left"/>
+      <w:pPr>
+        <w:ind w:left="3600" w:hanging="360"/>
+      </w:pPr>
+    </w:lvl>
+    <w:lvl w:ilvl="5" w:tplc="0409001B" w:tentative="1">
+      <w:start w:val="1"/>
+      <w:numFmt w:val="lowerRoman"/>
+      <w:lvlText w:val="%6."/>
+      <w:lvlJc w:val="right"/>
+      <w:pPr>
+        <w:ind w:left="4320" w:hanging="180"/>
+      </w:pPr>
+    </w:lvl>
+    <w:lvl w:ilvl="6" w:tplc="0409000F" w:tentative="1">
+      <w:start w:val="1"/>
+      <w:numFmt w:val="decimal"/>
+      <w:lvlText w:val="%7."/>
+      <w:lvlJc w:val="left"/>
+      <w:pPr>
+        <w:ind w:left="5040" w:hanging="360"/>
+      </w:pPr>
+    </w:lvl>
+    <w:lvl w:ilvl="7" w:tplc="04090019" w:tentative="1">
+      <w:start w:val="1"/>
+      <w:numFmt w:val="lowerLetter"/>
+      <w:lvlText w:val="%8."/>
+      <w:lvlJc w:val="left"/>
+      <w:pPr>
+        <w:ind w:left="5760" w:hanging="360"/>
+      </w:pPr>
+    </w:lvl>
+    <w:lvl w:ilvl="8" w:tplc="0409001B" w:tentative="1">
+      <w:start w:val="1"/>
+      <w:numFmt w:val="lowerRoman"/>
+      <w:lvlText w:val="%9."/>
+      <w:lvlJc w:val="right"/>
+      <w:pPr>
+        <w:ind w:left="6480" w:hanging="180"/>
+      </w:pPr>
+    </w:lvl>
+  </w:abstractNum>
+  <w:abstractNum w:abstractNumId="5" w15:restartNumberingAfterBreak="0">
+    <w:nsid w:val="5B12029E"/>
+    <w:multiLevelType w:val="hybridMultilevel"/>
+    <w:tmpl w:val="676CFB0A"/>
+    <w:lvl w:ilvl="0" w:tplc="0409000F">
+      <w:start w:val="1"/>
+      <w:numFmt w:val="decimal"/>
+      <w:lvlText w:val="%1."/>
+      <w:lvlJc w:val="left"/>
+      <w:pPr>
+        <w:ind w:left="720" w:hanging="360"/>
+      </w:pPr>
+      <w:rPr>
+        <w:rFonts w:hint="default"/>
+      </w:rPr>
+    </w:lvl>
+    <w:lvl w:ilvl="1" w:tplc="04090019" w:tentative="1">
+      <w:start w:val="1"/>
+      <w:numFmt w:val="lowerLetter"/>
+      <w:lvlText w:val="%2."/>
+      <w:lvlJc w:val="left"/>
+      <w:pPr>
+        <w:ind w:left="1440" w:hanging="360"/>
+      </w:pPr>
+    </w:lvl>
+    <w:lvl w:ilvl="2" w:tplc="0409001B" w:tentative="1">
+      <w:start w:val="1"/>
+      <w:numFmt w:val="lowerRoman"/>
+      <w:lvlText w:val="%3."/>
+      <w:lvlJc w:val="right"/>
+      <w:pPr>
+        <w:ind w:left="2160" w:hanging="180"/>
+      </w:pPr>
+    </w:lvl>
+    <w:lvl w:ilvl="3" w:tplc="0409000F" w:tentative="1">
+      <w:start w:val="1"/>
+      <w:numFmt w:val="decimal"/>
+      <w:lvlText w:val="%4."/>
+      <w:lvlJc w:val="left"/>
+      <w:pPr>
+        <w:ind w:left="2880" w:hanging="360"/>
+      </w:pPr>
+    </w:lvl>
+    <w:lvl w:ilvl="4" w:tplc="04090019" w:tentative="1">
+      <w:start w:val="1"/>
+      <w:numFmt w:val="lowerLetter"/>
+      <w:lvlText w:val="%5."/>
+      <w:lvlJc w:val="left"/>
+      <w:pPr>
+        <w:ind w:left="3600" w:hanging="360"/>
+      </w:pPr>
+    </w:lvl>
+    <w:lvl w:ilvl="5" w:tplc="0409001B" w:tentative="1">
+      <w:start w:val="1"/>
+      <w:numFmt w:val="lowerRoman"/>
+      <w:lvlText w:val="%6."/>
+      <w:lvlJc w:val="right"/>
+      <w:pPr>
+        <w:ind w:left="4320" w:hanging="180"/>
+      </w:pPr>
+    </w:lvl>
+    <w:lvl w:ilvl="6" w:tplc="0409000F" w:tentative="1">
+      <w:start w:val="1"/>
+      <w:numFmt w:val="decimal"/>
+      <w:lvlText w:val="%7."/>
+      <w:lvlJc w:val="left"/>
+      <w:pPr>
+        <w:ind w:left="5040" w:hanging="360"/>
+      </w:pPr>
+    </w:lvl>
+    <w:lvl w:ilvl="7" w:tplc="04090019" w:tentative="1">
+      <w:start w:val="1"/>
+      <w:numFmt w:val="lowerLetter"/>
+      <w:lvlText w:val="%8."/>
+      <w:lvlJc w:val="left"/>
+      <w:pPr>
+        <w:ind w:left="5760" w:hanging="360"/>
+      </w:pPr>
+    </w:lvl>
+    <w:lvl w:ilvl="8" w:tplc="0409001B" w:tentative="1">
+      <w:start w:val="1"/>
+      <w:numFmt w:val="lowerRoman"/>
+      <w:lvlText w:val="%9."/>
+      <w:lvlJc w:val="right"/>
+      <w:pPr>
+        <w:ind w:left="6480" w:hanging="180"/>
+      </w:pPr>
+    </w:lvl>
+  </w:abstractNum>
+  <w:abstractNum w:abstractNumId="6" w15:restartNumberingAfterBreak="0">
+    <w:nsid w:val="5E0E0462"/>
+    <w:multiLevelType w:val="hybridMultilevel"/>
+    <w:tmpl w:val="08EA54BA"/>
+    <w:lvl w:ilvl="0" w:tplc="7560522E">
+      <w:start w:val="5"/>
+      <w:numFmt w:val="bullet"/>
+      <w:lvlText w:val=""/>
+      <w:lvlJc w:val="left"/>
+      <w:pPr>
+        <w:ind w:left="1080" w:hanging="360"/>
+      </w:pPr>
+      <w:rPr>
+        <w:rFonts w:ascii="Symbol" w:eastAsiaTheme="minorEastAsia" w:hAnsi="Symbol" w:cstheme="minorBidi" w:hint="default"/>
+      </w:rPr>
+    </w:lvl>
+    <w:lvl w:ilvl="1" w:tplc="04090003" w:tentative="1">
+      <w:start w:val="1"/>
+      <w:numFmt w:val="bullet"/>
+      <w:lvlText w:val="o"/>
+      <w:lvlJc w:val="left"/>
+      <w:pPr>
+        <w:ind w:left="1800" w:hanging="360"/>
+      </w:pPr>
+      <w:rPr>
+        <w:rFonts w:ascii="Courier New" w:hAnsi="Courier New" w:cs="Courier New" w:hint="default"/>
+      </w:rPr>
+    </w:lvl>
+    <w:lvl w:ilvl="2" w:tplc="04090005" w:tentative="1">
+      <w:start w:val="1"/>
+      <w:numFmt w:val="bullet"/>
+      <w:lvlText w:val=""/>
+      <w:lvlJc w:val="left"/>
+      <w:pPr>
+        <w:ind w:left="2520" w:hanging="360"/>
+      </w:pPr>
+      <w:rPr>
+        <w:rFonts w:ascii="Wingdings" w:hAnsi="Wingdings" w:hint="default"/>
+      </w:rPr>
+    </w:lvl>
+    <w:lvl w:ilvl="3" w:tplc="04090001" w:tentative="1">
+      <w:start w:val="1"/>
+      <w:numFmt w:val="bullet"/>
+      <w:lvlText w:val=""/>
+      <w:lvlJc w:val="left"/>
+      <w:pPr>
+        <w:ind w:left="3240" w:hanging="360"/>
+      </w:pPr>
+      <w:rPr>
+        <w:rFonts w:ascii="Symbol" w:hAnsi="Symbol" w:hint="default"/>
+      </w:rPr>
+    </w:lvl>
+    <w:lvl w:ilvl="4" w:tplc="04090003" w:tentative="1">
+      <w:start w:val="1"/>
+      <w:numFmt w:val="bullet"/>
+      <w:lvlText w:val="o"/>
+      <w:lvlJc w:val="left"/>
+      <w:pPr>
+        <w:ind w:left="3960" w:hanging="360"/>
+      </w:pPr>
+      <w:rPr>
+        <w:rFonts w:ascii="Courier New" w:hAnsi="Courier New" w:cs="Courier New" w:hint="default"/>
+      </w:rPr>
+    </w:lvl>
+    <w:lvl w:ilvl="5" w:tplc="04090005" w:tentative="1">
+      <w:start w:val="1"/>
+      <w:numFmt w:val="bullet"/>
+      <w:lvlText w:val=""/>
+      <w:lvlJc w:val="left"/>
+      <w:pPr>
+        <w:ind w:left="4680" w:hanging="360"/>
+      </w:pPr>
+      <w:rPr>
+        <w:rFonts w:ascii="Wingdings" w:hAnsi="Wingdings" w:hint="default"/>
+      </w:rPr>
+    </w:lvl>
+    <w:lvl w:ilvl="6" w:tplc="04090001" w:tentative="1">
+      <w:start w:val="1"/>
+      <w:numFmt w:val="bullet"/>
+      <w:lvlText w:val=""/>
+      <w:lvlJc w:val="left"/>
+      <w:pPr>
+        <w:ind w:left="5400" w:hanging="360"/>
+      </w:pPr>
+      <w:rPr>
+        <w:rFonts w:ascii="Symbol" w:hAnsi="Symbol" w:hint="default"/>
+      </w:rPr>
+    </w:lvl>
+    <w:lvl w:ilvl="7" w:tplc="04090003" w:tentative="1">
+      <w:start w:val="1"/>
+      <w:numFmt w:val="bullet"/>
+      <w:lvlText w:val="o"/>
+      <w:lvlJc w:val="left"/>
+      <w:pPr>
+        <w:ind w:left="6120" w:hanging="360"/>
+      </w:pPr>
+      <w:rPr>
+        <w:rFonts w:ascii="Courier New" w:hAnsi="Courier New" w:cs="Courier New" w:hint="default"/>
+      </w:rPr>
+    </w:lvl>
+    <w:lvl w:ilvl="8" w:tplc="04090005" w:tentative="1">
+      <w:start w:val="1"/>
+      <w:numFmt w:val="bullet"/>
+      <w:lvlText w:val=""/>
+      <w:lvlJc w:val="left"/>
+      <w:pPr>
+        <w:ind w:left="6840" w:hanging="360"/>
+      </w:pPr>
+      <w:rPr>
+        <w:rFonts w:ascii="Wingdings" w:hAnsi="Wingdings" w:hint="default"/>
+      </w:rPr>
+    </w:lvl>
+  </w:abstractNum>
+  <w:abstractNum w:abstractNumId="7" w15:restartNumberingAfterBreak="0">
+    <w:nsid w:val="7EA42254"/>
+    <w:multiLevelType w:val="hybridMultilevel"/>
+    <w:tmpl w:val="54E2D91C"/>
+    <w:lvl w:ilvl="0" w:tplc="30BCFB04">
+      <w:start w:val="1"/>
+      <w:numFmt w:val="upperLetter"/>
+      <w:lvlText w:val="%1."/>
+      <w:lvlJc w:val="left"/>
+      <w:pPr>
+        <w:ind w:left="1080" w:hanging="360"/>
+      </w:pPr>
+      <w:rPr>
+        <w:rFonts w:hint="default"/>
+      </w:rPr>
+    </w:lvl>
+    <w:lvl w:ilvl="1" w:tplc="04090019" w:tentative="1">
+      <w:start w:val="1"/>
+      <w:numFmt w:val="lowerLetter"/>
+      <w:lvlText w:val="%2."/>
+      <w:lvlJc w:val="left"/>
+      <w:pPr>
+        <w:ind w:left="1800" w:hanging="360"/>
+      </w:pPr>
+    </w:lvl>
+    <w:lvl w:ilvl="2" w:tplc="0409001B" w:tentative="1">
+      <w:start w:val="1"/>
+      <w:numFmt w:val="lowerRoman"/>
+      <w:lvlText w:val="%3."/>
+      <w:lvlJc w:val="right"/>
+      <w:pPr>
+        <w:ind w:left="2520" w:hanging="180"/>
+      </w:pPr>
+    </w:lvl>
+    <w:lvl w:ilvl="3" w:tplc="0409000F" w:tentative="1">
+      <w:start w:val="1"/>
+      <w:numFmt w:val="decimal"/>
+      <w:lvlText w:val="%4."/>
+      <w:lvlJc w:val="left"/>
+      <w:pPr>
+        <w:ind w:left="3240" w:hanging="360"/>
+      </w:pPr>
+    </w:lvl>
+    <w:lvl w:ilvl="4" w:tplc="04090019" w:tentative="1">
+      <w:start w:val="1"/>
+      <w:numFmt w:val="lowerLetter"/>
+      <w:lvlText w:val="%5."/>
+      <w:lvlJc w:val="left"/>
+      <w:pPr>
+        <w:ind w:left="3960" w:hanging="360"/>
+      </w:pPr>
+    </w:lvl>
+    <w:lvl w:ilvl="5" w:tplc="0409001B" w:tentative="1">
+      <w:start w:val="1"/>
+      <w:numFmt w:val="lowerRoman"/>
+      <w:lvlText w:val="%6."/>
+      <w:lvlJc w:val="right"/>
+      <w:pPr>
+        <w:ind w:left="4680" w:hanging="180"/>
+      </w:pPr>
+    </w:lvl>
+    <w:lvl w:ilvl="6" w:tplc="0409000F" w:tentative="1">
+      <w:start w:val="1"/>
+      <w:numFmt w:val="decimal"/>
+      <w:lvlText w:val="%7."/>
+      <w:lvlJc w:val="left"/>
+      <w:pPr>
+        <w:ind w:left="5400" w:hanging="360"/>
+      </w:pPr>
+    </w:lvl>
+    <w:lvl w:ilvl="7" w:tplc="04090019" w:tentative="1">
+      <w:start w:val="1"/>
+      <w:numFmt w:val="lowerLetter"/>
+      <w:lvlText w:val="%8."/>
+      <w:lvlJc w:val="left"/>
+      <w:pPr>
+        <w:ind w:left="6120" w:hanging="360"/>
+      </w:pPr>
+    </w:lvl>
+    <w:lvl w:ilvl="8" w:tplc="0409001B" w:tentative="1">
+      <w:start w:val="1"/>
+      <w:numFmt w:val="lowerRoman"/>
+      <w:lvlText w:val="%9."/>
+      <w:lvlJc w:val="right"/>
+      <w:pPr>
+        <w:ind w:left="6840" w:hanging="180"/>
+      </w:pPr>
+    </w:lvl>
+  </w:abstractNum>
+  <w:num w:numId="1" w16cid:durableId="1187061394">
+    <w:abstractNumId w:val="0"/>
+  </w:num>
+  <w:num w:numId="2" w16cid:durableId="892350761">
+    <w:abstractNumId w:val="5"/>
+  </w:num>
+  <w:num w:numId="3" w16cid:durableId="1779909579">
+    <w:abstractNumId w:val="7"/>
+  </w:num>
+  <w:num w:numId="4" w16cid:durableId="214464172">
+    <w:abstractNumId w:val="1"/>
+  </w:num>
+  <w:num w:numId="5" w16cid:durableId="912810275">
+    <w:abstractNumId w:val="6"/>
+  </w:num>
+  <w:num w:numId="6" w16cid:durableId="1245842771">
+    <w:abstractNumId w:val="3"/>
+  </w:num>
+  <w:num w:numId="7" w16cid:durableId="1079181959">
+    <w:abstractNumId w:val="2"/>
+  </w:num>
+  <w:num w:numId="8" w16cid:durableId="1020203066">
+    <w:abstractNumId w:val="4"/>
+  </w:num>
+</w:numbering>
 </file>
 
 <file path=word/styles.xml><?xml version="1.0" encoding="utf-8"?>
@@ -416,6 +2755,9 @@
     <w:name w:val="Normal"/>
     <w:qFormat/>
     <w:rsid w:val="00D84C41"/>
+    <w:rPr>
+      <w:lang w:val="es-MX"/>
+    </w:rPr>
   </w:style>
   <w:style w:type="paragraph" w:styleId="Ttulo1">
     <w:name w:val="heading 1"/>
@@ -1089,6 +3431,17 @@
     <w:rsid w:val="00D84C41"/>
     <w:pPr>
       <w:outlineLvl w:val="9"/>
+    </w:pPr>
+  </w:style>
+  <w:style w:type="paragraph" w:styleId="Prrafodelista">
+    <w:name w:val="List Paragraph"/>
+    <w:basedOn w:val="Normal"/>
+    <w:uiPriority w:val="34"/>
+    <w:qFormat/>
+    <w:rsid w:val="00B86911"/>
+    <w:pPr>
+      <w:ind w:left="720"/>
+      <w:contextualSpacing/>
     </w:pPr>
   </w:style>
 </w:styles>

</xml_diff>